<commit_message>
adding last version of Word
</commit_message>
<xml_diff>
--- a/static/TD/day-01/01-Vosviewer.docx
+++ b/static/TD/day-01/01-Vosviewer.docx
@@ -847,8 +847,8 @@
       <w:pPr>
         <w:pStyle w:val="Titre2"/>
         <w:numPr>
-          <w:ilvl w:val="0"/>
-          <w:numId w:val="4"/>
+          <w:ilvl w:val="1"/>
+          <w:numId w:val="8"/>
         </w:numPr>
       </w:pPr>
       <w:r>
@@ -1651,8 +1651,8 @@
       <w:pPr>
         <w:pStyle w:val="Titre2"/>
         <w:numPr>
-          <w:ilvl w:val="0"/>
-          <w:numId w:val="4"/>
+          <w:ilvl w:val="1"/>
+          <w:numId w:val="8"/>
         </w:numPr>
       </w:pPr>
       <w:r>
@@ -2933,8 +2933,8 @@
       <w:pPr>
         <w:pStyle w:val="Titre2"/>
         <w:numPr>
-          <w:ilvl w:val="0"/>
-          <w:numId w:val="4"/>
+          <w:ilvl w:val="1"/>
+          <w:numId w:val="8"/>
         </w:numPr>
         <w:rPr>
           <w:rFonts w:ascii="Arial" w:hAnsi="Arial"/>
@@ -3010,31 +3010,70 @@
     <w:p>
       <w:pPr>
         <w:pStyle w:val="Titre2"/>
-      </w:pPr>
-      <w:r>
-        <w:t>5.</w:t>
+        <w:numPr>
+          <w:ilvl w:val="1"/>
+          <w:numId w:val="8"/>
+        </w:numPr>
+      </w:pPr>
+      <w:r>
+        <w:t xml:space="preserve">Allez sur Web of Science pour explorer l'équation de </w:t>
+      </w:r>
+      <w:proofErr w:type="gramStart"/>
+      <w:r>
+        <w:t>recherche .</w:t>
+      </w:r>
+      <w:proofErr w:type="gramEnd"/>
+    </w:p>
+    <w:p>
+      <w:pPr>
+        <w:pStyle w:val="Paragraphedeliste"/>
+        <w:numPr>
+          <w:ilvl w:val="0"/>
+          <w:numId w:val="14"/>
+        </w:numPr>
+      </w:pPr>
+      <w:r>
+        <w:t>Combien d’articles vous allez prendre en considération ?</w:t>
+      </w:r>
+    </w:p>
+    <w:p>
+      <w:pPr>
+        <w:pStyle w:val="Paragraphedeliste"/>
+        <w:numPr>
+          <w:ilvl w:val="0"/>
+          <w:numId w:val="14"/>
+        </w:numPr>
+      </w:pPr>
+      <w:r>
+        <w:t xml:space="preserve">Quels sont les filtres utilisez de </w:t>
+      </w:r>
+      <w:proofErr w:type="spellStart"/>
+      <w:r>
+        <w:t>WoS</w:t>
+      </w:r>
+      <w:proofErr w:type="spellEnd"/>
+      <w:r>
+        <w:t> pour réduire la quantité d’articles (si c’est le cas</w:t>
+      </w:r>
+      <w:proofErr w:type="gramStart"/>
+      <w:r>
+        <w:t>)?</w:t>
+      </w:r>
+      <w:proofErr w:type="gramEnd"/>
+    </w:p>
+    <w:p/>
+    <w:p>
+      <w:pPr>
+        <w:pStyle w:val="Titre2"/>
+      </w:pPr>
+      <w:r>
+        <w:t>1.5</w:t>
       </w:r>
       <w:r>
         <w:tab/>
       </w:r>
       <w:r>
-        <w:t xml:space="preserve">Allez sur Web of Science pour explorer l'équation de </w:t>
-      </w:r>
-      <w:proofErr w:type="gramStart"/>
-      <w:r>
-        <w:t>recherche .</w:t>
-      </w:r>
-      <w:proofErr w:type="gramEnd"/>
-    </w:p>
-    <w:p>
-      <w:pPr>
-        <w:pStyle w:val="Titre2"/>
-      </w:pPr>
-      <w:r>
-        <w:t>6.</w:t>
-      </w:r>
-      <w:r>
-        <w:tab/>
+        <w:t xml:space="preserve"> </w:t>
       </w:r>
       <w:r>
         <w:t xml:space="preserve">Utilisez et analysez les différentes visualisations de données proposées par l'interface </w:t>
@@ -3172,9 +3211,34 @@
     </w:p>
     <w:p>
       <w:pPr>
+        <w:spacing w:after="0" w:line="240" w:lineRule="auto"/>
+        <w:rPr>
+          <w:rFonts w:ascii="Roboto Condensed" w:hAnsi="Roboto Condensed"/>
+        </w:rPr>
+      </w:pPr>
+    </w:p>
+    <w:p>
+      <w:pPr>
+        <w:spacing w:after="0" w:line="240" w:lineRule="auto"/>
+        <w:rPr>
+          <w:rFonts w:ascii="Roboto Condensed" w:hAnsi="Roboto Condensed"/>
+        </w:rPr>
+      </w:pPr>
+    </w:p>
+    <w:p>
+      <w:pPr>
+        <w:spacing w:after="0" w:line="240" w:lineRule="auto"/>
+        <w:rPr>
+          <w:rFonts w:ascii="Roboto Condensed" w:hAnsi="Roboto Condensed"/>
+        </w:rPr>
+      </w:pPr>
+    </w:p>
+    <w:p>
+      <w:pPr>
         <w:pStyle w:val="Titre1"/>
       </w:pPr>
       <w:r>
+        <w:lastRenderedPageBreak/>
         <w:t xml:space="preserve">Exercice </w:t>
       </w:r>
       <w:r>
@@ -3211,6 +3275,458 @@
     </w:p>
     <w:p>
       <w:pPr>
+        <w:pStyle w:val="Titre2"/>
+        <w:rPr>
+          <w:rFonts w:ascii="Roboto Condensed" w:hAnsi="Roboto Condensed"/>
+        </w:rPr>
+      </w:pPr>
+      <w:r>
+        <w:t>2.1 Analys</w:t>
+      </w:r>
+      <w:r>
+        <w:t>er</w:t>
+      </w:r>
+      <w:r>
+        <w:t xml:space="preserve"> </w:t>
+      </w:r>
+      <w:r>
+        <w:t>l</w:t>
+      </w:r>
+      <w:r>
+        <w:t xml:space="preserve">es </w:t>
+      </w:r>
+      <w:r>
+        <w:t xml:space="preserve">Mots </w:t>
+      </w:r>
+      <w:proofErr w:type="gramStart"/>
+      <w:r>
+        <w:t>Clés</w:t>
+      </w:r>
+      <w:r>
+        <w:t>:</w:t>
+      </w:r>
+      <w:proofErr w:type="gramEnd"/>
+      <w:r>
+        <w:t xml:space="preserve"> </w:t>
+      </w:r>
+      <w:r>
+        <w:t>‘</w:t>
+      </w:r>
+      <w:r>
+        <w:t>N</w:t>
+      </w:r>
+      <w:r>
+        <w:t xml:space="preserve">etwork </w:t>
+      </w:r>
+      <w:proofErr w:type="spellStart"/>
+      <w:r>
+        <w:t>Visualization</w:t>
+      </w:r>
+      <w:proofErr w:type="spellEnd"/>
+      <w:r>
+        <w:t>’</w:t>
+      </w:r>
+    </w:p>
+    <w:p>
+      <w:r>
+        <w:t xml:space="preserve">Faire une description des </w:t>
+      </w:r>
+      <w:r>
+        <w:t>clusters</w:t>
+      </w:r>
+      <w:r>
+        <w:t xml:space="preserve"> identifiées</w:t>
+      </w:r>
+      <w:r>
+        <w:t xml:space="preserve"> dans le « </w:t>
+      </w:r>
+      <w:r>
+        <w:t>NETWORK VISUALIZATION</w:t>
+      </w:r>
+      <w:r>
+        <w:t> »</w:t>
+      </w:r>
+      <w:r>
+        <w:t>.</w:t>
+      </w:r>
+      <w:r>
+        <w:t xml:space="preserve"> </w:t>
+      </w:r>
+      <w:r>
+        <w:t xml:space="preserve">Ajouter le graphique </w:t>
+      </w:r>
+      <w:r>
+        <w:rPr>
+          <w:iCs/>
+        </w:rPr>
+        <w:t>correspondant</w:t>
+      </w:r>
+      <w:r>
+        <w:t xml:space="preserve"> </w:t>
+      </w:r>
+      <w:r>
+        <w:t>obtenu</w:t>
+      </w:r>
+      <w:r>
+        <w:t xml:space="preserve"> avec le logiciel </w:t>
+      </w:r>
+      <w:r>
+        <w:t xml:space="preserve">et </w:t>
+      </w:r>
+      <w:proofErr w:type="spellStart"/>
+      <w:r>
+        <w:t>completez</w:t>
+      </w:r>
+      <w:proofErr w:type="spellEnd"/>
+      <w:r>
+        <w:t xml:space="preserve"> le tableau suivant :</w:t>
+      </w:r>
+    </w:p>
+    <w:p/>
+    <w:tbl>
+      <w:tblPr>
+        <w:tblStyle w:val="Grilledutableau"/>
+        <w:tblW w:w="0" w:type="auto"/>
+        <w:tblLook w:val="04A0" w:firstRow="1" w:lastRow="0" w:firstColumn="1" w:lastColumn="0" w:noHBand="0" w:noVBand="1"/>
+      </w:tblPr>
+      <w:tblGrid>
+        <w:gridCol w:w="2013"/>
+        <w:gridCol w:w="4026"/>
+        <w:gridCol w:w="3023"/>
+      </w:tblGrid>
+      <w:tr>
+        <w:tc>
+          <w:tcPr>
+            <w:tcW w:w="2122" w:type="dxa"/>
+          </w:tcPr>
+          <w:p>
+            <w:pPr>
+              <w:rPr>
+                <w:b/>
+                <w:bCs/>
+              </w:rPr>
+            </w:pPr>
+            <w:r>
+              <w:rPr>
+                <w:b/>
+                <w:bCs/>
+              </w:rPr>
+              <w:t>Cluster (nombre et leur couleur)</w:t>
+            </w:r>
+          </w:p>
+        </w:tc>
+        <w:tc>
+          <w:tcPr>
+            <w:tcW w:w="4368" w:type="dxa"/>
+          </w:tcPr>
+          <w:p>
+            <w:pPr>
+              <w:rPr>
+                <w:b/>
+                <w:bCs/>
+              </w:rPr>
+            </w:pPr>
+            <w:r>
+              <w:rPr>
+                <w:b/>
+                <w:bCs/>
+              </w:rPr>
+              <w:t>Mot-clé principal</w:t>
+            </w:r>
+          </w:p>
+        </w:tc>
+        <w:tc>
+          <w:tcPr>
+            <w:tcW w:w="3246" w:type="dxa"/>
+          </w:tcPr>
+          <w:p>
+            <w:r>
+              <w:rPr>
+                <w:b/>
+                <w:bCs/>
+              </w:rPr>
+              <w:t>Mots-clés associé</w:t>
+            </w:r>
+            <w:r>
+              <w:t>s</w:t>
+            </w:r>
+          </w:p>
+        </w:tc>
+      </w:tr>
+      <w:tr>
+        <w:tc>
+          <w:tcPr>
+            <w:tcW w:w="2122" w:type="dxa"/>
+          </w:tcPr>
+          <w:p/>
+        </w:tc>
+        <w:tc>
+          <w:tcPr>
+            <w:tcW w:w="4368" w:type="dxa"/>
+          </w:tcPr>
+          <w:p/>
+        </w:tc>
+        <w:tc>
+          <w:tcPr>
+            <w:tcW w:w="3246" w:type="dxa"/>
+          </w:tcPr>
+          <w:p/>
+        </w:tc>
+      </w:tr>
+      <w:tr>
+        <w:tc>
+          <w:tcPr>
+            <w:tcW w:w="2122" w:type="dxa"/>
+          </w:tcPr>
+          <w:p/>
+        </w:tc>
+        <w:tc>
+          <w:tcPr>
+            <w:tcW w:w="4368" w:type="dxa"/>
+          </w:tcPr>
+          <w:p/>
+        </w:tc>
+        <w:tc>
+          <w:tcPr>
+            <w:tcW w:w="3246" w:type="dxa"/>
+          </w:tcPr>
+          <w:p/>
+        </w:tc>
+      </w:tr>
+      <w:tr>
+        <w:tc>
+          <w:tcPr>
+            <w:tcW w:w="2122" w:type="dxa"/>
+          </w:tcPr>
+          <w:p/>
+        </w:tc>
+        <w:tc>
+          <w:tcPr>
+            <w:tcW w:w="4368" w:type="dxa"/>
+          </w:tcPr>
+          <w:p/>
+        </w:tc>
+        <w:tc>
+          <w:tcPr>
+            <w:tcW w:w="3246" w:type="dxa"/>
+          </w:tcPr>
+          <w:p/>
+        </w:tc>
+      </w:tr>
+      <w:tr>
+        <w:tc>
+          <w:tcPr>
+            <w:tcW w:w="2122" w:type="dxa"/>
+          </w:tcPr>
+          <w:p/>
+        </w:tc>
+        <w:tc>
+          <w:tcPr>
+            <w:tcW w:w="4368" w:type="dxa"/>
+          </w:tcPr>
+          <w:p/>
+        </w:tc>
+        <w:tc>
+          <w:tcPr>
+            <w:tcW w:w="3246" w:type="dxa"/>
+          </w:tcPr>
+          <w:p/>
+        </w:tc>
+      </w:tr>
+      <w:tr>
+        <w:tc>
+          <w:tcPr>
+            <w:tcW w:w="2122" w:type="dxa"/>
+          </w:tcPr>
+          <w:p/>
+        </w:tc>
+        <w:tc>
+          <w:tcPr>
+            <w:tcW w:w="4368" w:type="dxa"/>
+          </w:tcPr>
+          <w:p/>
+        </w:tc>
+        <w:tc>
+          <w:tcPr>
+            <w:tcW w:w="3246" w:type="dxa"/>
+          </w:tcPr>
+          <w:p/>
+        </w:tc>
+      </w:tr>
+    </w:tbl>
+    <w:p/>
+    <w:p>
+      <w:pPr>
+        <w:pStyle w:val="Titre2"/>
+      </w:pPr>
+      <w:r>
+        <w:t>2.</w:t>
+      </w:r>
+      <w:r>
+        <w:t>2</w:t>
+      </w:r>
+      <w:r>
+        <w:tab/>
+      </w:r>
+      <w:r>
+        <w:t>Explication des clusters</w:t>
+      </w:r>
+    </w:p>
+    <w:p>
+      <w:r>
+        <w:t>E</w:t>
+      </w:r>
+      <w:r>
+        <w:t xml:space="preserve">n tenant compte des mots-clés que vous avez initialement sélectionnés, </w:t>
+      </w:r>
+      <w:r>
+        <w:t xml:space="preserve">faire un paragraphe descriptif pour chaque cluster </w:t>
+      </w:r>
+      <w:r>
+        <w:t>dentifié, e</w:t>
+      </w:r>
+      <w:r>
+        <w:t xml:space="preserve">n détaillant </w:t>
+      </w:r>
+      <w:r>
+        <w:t>les relations entre les clusters et leurs mots-clés.</w:t>
+      </w:r>
+    </w:p>
+    <w:p>
+      <w:pPr>
+        <w:pStyle w:val="Titre2"/>
+      </w:pPr>
+      <w:r>
+        <w:t xml:space="preserve">2.3 </w:t>
+      </w:r>
+      <w:r>
+        <w:tab/>
+      </w:r>
+      <w:proofErr w:type="spellStart"/>
+      <w:r>
+        <w:t>Evolution</w:t>
+      </w:r>
+      <w:proofErr w:type="spellEnd"/>
+      <w:r>
+        <w:t xml:space="preserve"> des Mots Clés : ‘</w:t>
+      </w:r>
+      <w:r>
+        <w:t>Overlay Visualisation</w:t>
+      </w:r>
+      <w:r>
+        <w:t>’</w:t>
+      </w:r>
+    </w:p>
+    <w:p>
+      <w:r>
+        <w:t>S</w:t>
+      </w:r>
+      <w:r>
+        <w:t>ur la base des résultats de</w:t>
+      </w:r>
+      <w:r>
+        <w:t xml:space="preserve"> « </w:t>
+      </w:r>
+      <w:r>
+        <w:rPr>
+          <w:b/>
+          <w:i/>
+        </w:rPr>
+        <w:t>OVERLAY VISUALIZATION</w:t>
+      </w:r>
+      <w:r>
+        <w:rPr>
+          <w:b/>
+        </w:rPr>
+        <w:t xml:space="preserve"> » </w:t>
+      </w:r>
+      <w:r>
+        <w:t>identifier</w:t>
+      </w:r>
+      <w:r>
+        <w:t> :</w:t>
+      </w:r>
+    </w:p>
+    <w:p>
+      <w:pPr>
+        <w:pStyle w:val="Paragraphedeliste"/>
+        <w:numPr>
+          <w:ilvl w:val="0"/>
+          <w:numId w:val="9"/>
+        </w:numPr>
+      </w:pPr>
+      <w:r>
+        <w:t>L</w:t>
+      </w:r>
+      <w:r>
+        <w:t xml:space="preserve">es mots-clés qui ont été le plus pris en compte dans la littérature scientifique </w:t>
+      </w:r>
+      <w:r>
+        <w:t>pendant la période</w:t>
+      </w:r>
+      <w:r>
+        <w:t>, les énumérer en tenant compte de leur importance en raison de leur occurrence</w:t>
+      </w:r>
+      <w:r>
+        <w:t xml:space="preserve"> </w:t>
+      </w:r>
+      <w:r>
+        <w:t>Quelles sont les relations entre ces mots-clés ?</w:t>
+      </w:r>
+    </w:p>
+    <w:p>
+      <w:pPr>
+        <w:pStyle w:val="Paragraphedeliste"/>
+        <w:numPr>
+          <w:ilvl w:val="0"/>
+          <w:numId w:val="9"/>
+        </w:numPr>
+      </w:pPr>
+      <w:r>
+        <w:t>Définir les enjeux clés prévus dans les recherches futures et justifier pourquoi ils sont pertinents pour une étude plus approfondie.</w:t>
+      </w:r>
+      <w:r>
+        <w:t xml:space="preserve"> </w:t>
+      </w:r>
+      <w:r>
+        <w:t xml:space="preserve">(Attention </w:t>
+      </w:r>
+      <w:r>
+        <w:t>que cette</w:t>
+      </w:r>
+      <w:r>
+        <w:t xml:space="preserve"> </w:t>
+      </w:r>
+      <w:r>
+        <w:t>question ne</w:t>
+      </w:r>
+      <w:r>
+        <w:t xml:space="preserve"> peut être réalisé que si vous avez réalisé une recherche sur une période supérieur </w:t>
+      </w:r>
+      <w:r>
+        <w:t>à</w:t>
+      </w:r>
+      <w:r>
+        <w:t xml:space="preserve"> 1 an)</w:t>
+      </w:r>
+    </w:p>
+    <w:p>
+      <w:pPr>
+        <w:pStyle w:val="Titre2"/>
+        <w:numPr>
+          <w:ilvl w:val="1"/>
+          <w:numId w:val="13"/>
+        </w:numPr>
+      </w:pPr>
+      <w:r>
+        <w:t xml:space="preserve"> </w:t>
+      </w:r>
+      <w:r>
+        <w:t>Overlay Visualisation</w:t>
+      </w:r>
+    </w:p>
+    <w:p>
+      <w:pPr>
         <w:spacing w:after="0" w:line="240" w:lineRule="auto"/>
         <w:rPr>
           <w:rFonts w:ascii="Roboto Condensed" w:hAnsi="Roboto Condensed"/>
@@ -3218,6 +3734,59 @@
       </w:pPr>
     </w:p>
     <w:p>
+      <w:r>
+        <w:t xml:space="preserve">Répétez la procédure de création de carte sur </w:t>
+      </w:r>
+      <w:proofErr w:type="spellStart"/>
+      <w:r>
+        <w:t>VosViewer</w:t>
+      </w:r>
+      <w:proofErr w:type="spellEnd"/>
+      <w:r>
+        <w:t xml:space="preserve"> mais cette fois ci réalisé une nouvelle visualisation avec les relations entre pays (countries) avec </w:t>
+      </w:r>
+      <w:proofErr w:type="spellStart"/>
+      <w:r>
+        <w:t>VosViewer</w:t>
+      </w:r>
+      <w:proofErr w:type="spellEnd"/>
+      <w:r>
+        <w:t xml:space="preserve"> en utilisant le mode ‘Co-</w:t>
+      </w:r>
+      <w:proofErr w:type="spellStart"/>
+      <w:r>
+        <w:t>Authrorship</w:t>
+      </w:r>
+      <w:proofErr w:type="spellEnd"/>
+      <w:r>
+        <w:t>’.</w:t>
+      </w:r>
+    </w:p>
+    <w:p>
+      <w:pPr>
+        <w:pStyle w:val="Paragraphedeliste"/>
+        <w:numPr>
+          <w:ilvl w:val="0"/>
+          <w:numId w:val="12"/>
+        </w:numPr>
+      </w:pPr>
+      <w:r>
+        <w:t>Quels sont les pays que collaborent le plus ?</w:t>
+      </w:r>
+    </w:p>
+    <w:p>
+      <w:pPr>
+        <w:pStyle w:val="Paragraphedeliste"/>
+        <w:numPr>
+          <w:ilvl w:val="0"/>
+          <w:numId w:val="12"/>
+        </w:numPr>
+      </w:pPr>
+      <w:r>
+        <w:t>Est-ce que ces relations correspondent avec les pays que publient le plus et les résultats que vous avez trouvé avec les outils de Web Of Science ?</w:t>
+      </w:r>
+    </w:p>
+    <w:p>
       <w:pPr>
         <w:spacing w:after="0" w:line="240" w:lineRule="auto"/>
         <w:rPr>
@@ -3227,9 +3796,25 @@
     </w:p>
     <w:p>
       <w:pPr>
-        <w:spacing w:after="0" w:line="240" w:lineRule="auto"/>
-        <w:rPr>
-          <w:rFonts w:ascii="Roboto Condensed" w:hAnsi="Roboto Condensed"/>
+        <w:pStyle w:val="Compact"/>
+        <w:rPr>
+          <w:lang w:val="fr-FR"/>
+        </w:rPr>
+      </w:pPr>
+    </w:p>
+    <w:p>
+      <w:pPr>
+        <w:pStyle w:val="Compact"/>
+        <w:rPr>
+          <w:lang w:val="fr-FR"/>
+        </w:rPr>
+      </w:pPr>
+    </w:p>
+    <w:p>
+      <w:pPr>
+        <w:pStyle w:val="Compact"/>
+        <w:rPr>
+          <w:lang w:val="fr-FR"/>
         </w:rPr>
       </w:pPr>
     </w:p>
@@ -3284,6 +3869,7 @@
               <w:rPr>
                 <w:noProof/>
               </w:rPr>
+              <w:lastRenderedPageBreak/>
               <w:drawing>
                 <wp:inline distT="0" distB="0" distL="0" distR="0" wp14:anchorId="1D41DC2C" wp14:editId="02A8360A">
                   <wp:extent cx="152400" cy="152400"/>
@@ -3351,10 +3937,126 @@
             <w:pPr>
               <w:pStyle w:val="Corpsdetexte"/>
               <w:spacing w:before="16"/>
+              <w:rPr>
+                <w:lang w:val="fr-FR"/>
+              </w:rPr>
             </w:pPr>
             <w:r>
-              <w:lastRenderedPageBreak/>
-              <w:t>For each group, file your report on Moodle presenting the results obtained: Excel and/or Word file</w:t>
+              <w:rPr>
+                <w:lang w:val="fr-FR"/>
+              </w:rPr>
+              <w:t>C</w:t>
+            </w:r>
+            <w:r>
+              <w:rPr>
+                <w:lang w:val="fr-FR"/>
+              </w:rPr>
+              <w:t>haque groupe</w:t>
+            </w:r>
+            <w:r>
+              <w:rPr>
+                <w:lang w:val="fr-FR"/>
+              </w:rPr>
+              <w:t xml:space="preserve"> doit</w:t>
+            </w:r>
+            <w:r>
+              <w:rPr>
+                <w:lang w:val="fr-FR"/>
+              </w:rPr>
+              <w:t xml:space="preserve"> </w:t>
+            </w:r>
+            <w:r>
+              <w:rPr>
+                <w:lang w:val="fr-FR"/>
+              </w:rPr>
+              <w:t>mettre</w:t>
+            </w:r>
+            <w:r>
+              <w:rPr>
+                <w:lang w:val="fr-FR"/>
+              </w:rPr>
+              <w:t xml:space="preserve"> sur </w:t>
+            </w:r>
+            <w:r>
+              <w:rPr>
+                <w:lang w:val="fr-FR"/>
+              </w:rPr>
+              <w:t>ARCHE</w:t>
+            </w:r>
+            <w:r>
+              <w:rPr>
+                <w:lang w:val="fr-FR"/>
+              </w:rPr>
+              <w:t xml:space="preserve"> (</w:t>
+            </w:r>
+            <w:r>
+              <w:rPr>
+                <w:lang w:val="fr-FR"/>
+              </w:rPr>
+              <w:t xml:space="preserve">uniquement sur </w:t>
+            </w:r>
+            <w:r>
+              <w:rPr>
+                <w:lang w:val="fr-FR"/>
+              </w:rPr>
+              <w:t xml:space="preserve">ARCHE, pas </w:t>
+            </w:r>
+            <w:proofErr w:type="gramStart"/>
+            <w:r>
+              <w:rPr>
+                <w:lang w:val="fr-FR"/>
+              </w:rPr>
+              <w:t>d’email</w:t>
+            </w:r>
+            <w:proofErr w:type="gramEnd"/>
+            <w:r>
+              <w:rPr>
+                <w:lang w:val="fr-FR"/>
+              </w:rPr>
+              <w:t> !</w:t>
+            </w:r>
+            <w:r>
+              <w:rPr>
+                <w:lang w:val="fr-FR"/>
+              </w:rPr>
+              <w:t>)</w:t>
+            </w:r>
+            <w:r>
+              <w:rPr>
+                <w:lang w:val="fr-FR"/>
+              </w:rPr>
+              <w:t xml:space="preserve"> </w:t>
+            </w:r>
+            <w:r>
+              <w:rPr>
+                <w:lang w:val="fr-FR"/>
+              </w:rPr>
+              <w:t>votre rapport présentant les résultats obtenus</w:t>
+            </w:r>
+            <w:r>
+              <w:rPr>
+                <w:lang w:val="fr-FR"/>
+              </w:rPr>
+              <w:t>.</w:t>
+            </w:r>
+            <w:r>
+              <w:rPr>
+                <w:lang w:val="fr-FR"/>
+              </w:rPr>
+              <w:t xml:space="preserve"> </w:t>
+            </w:r>
+            <w:r>
+              <w:rPr>
+                <w:b/>
+                <w:lang w:val="fr-FR"/>
+              </w:rPr>
+              <w:t>Attention</w:t>
+            </w:r>
+            <w:r>
+              <w:rPr>
+                <w:lang w:val="fr-FR"/>
+              </w:rPr>
+              <w:t xml:space="preserve"> le dépôt est verrouillé à 23h00 !</w:t>
             </w:r>
           </w:p>
           <w:p>
@@ -3364,33 +4066,167 @@
                 <w:ilvl w:val="0"/>
                 <w:numId w:val="5"/>
               </w:numPr>
+              <w:rPr>
+                <w:lang w:val="fr-FR"/>
+              </w:rPr>
             </w:pPr>
             <w:r>
-              <w:t xml:space="preserve">Filename of the Report on Arche: </w:t>
+              <w:rPr>
+                <w:lang w:val="fr-FR"/>
+              </w:rPr>
+              <w:t>Reno</w:t>
             </w:r>
             <w:r>
               <w:rPr>
+                <w:lang w:val="fr-FR"/>
+              </w:rPr>
+              <w:t xml:space="preserve">mmé le </w:t>
+            </w:r>
+            <w:r>
+              <w:rPr>
+                <w:lang w:val="fr-FR"/>
+              </w:rPr>
+              <w:t xml:space="preserve">fichier sur </w:t>
+            </w:r>
+            <w:proofErr w:type="gramStart"/>
+            <w:r>
+              <w:rPr>
+                <w:lang w:val="fr-FR"/>
+              </w:rPr>
+              <w:t>l'Arche</w:t>
+            </w:r>
+            <w:r>
+              <w:rPr>
+                <w:lang w:val="fr-FR"/>
+              </w:rPr>
+              <w:t>:</w:t>
+            </w:r>
+            <w:proofErr w:type="gramEnd"/>
+            <w:r>
+              <w:rPr>
+                <w:lang w:val="fr-FR"/>
+              </w:rPr>
+              <w:t xml:space="preserve"> </w:t>
+            </w:r>
+            <w:r>
+              <w:rPr>
                 <w:rStyle w:val="VerbatimChar"/>
-              </w:rPr>
-              <w:t>[TD1]-[Lastname]-[].pdf</w:t>
+                <w:lang w:val="fr-FR"/>
+              </w:rPr>
+              <w:t>[TD1]-[</w:t>
+            </w:r>
+            <w:r>
+              <w:rPr>
+                <w:rFonts w:ascii="Roboto Condensed" w:hAnsi="Roboto Condensed"/>
+                <w:b/>
+                <w:color w:val="62257F"/>
+                <w:sz w:val="20"/>
+                <w:szCs w:val="20"/>
+                <w:lang w:val="fr-FR"/>
+              </w:rPr>
+              <w:t xml:space="preserve"> </w:t>
+            </w:r>
+            <w:r>
+              <w:rPr>
+                <w:rFonts w:ascii="Roboto Condensed" w:hAnsi="Roboto Condensed"/>
+                <w:b/>
+                <w:color w:val="62257F"/>
+                <w:sz w:val="20"/>
+                <w:szCs w:val="20"/>
+                <w:lang w:val="fr-FR"/>
+              </w:rPr>
+              <w:t>NOM</w:t>
+            </w:r>
+            <w:r>
+              <w:rPr>
+                <w:rFonts w:ascii="Roboto Condensed" w:hAnsi="Roboto Condensed" w:cs="Arial"/>
+                <w:b/>
+                <w:color w:val="62257F"/>
+                <w:sz w:val="20"/>
+                <w:szCs w:val="20"/>
+                <w:lang w:val="fr-FR"/>
+              </w:rPr>
+              <w:t> </w:t>
+            </w:r>
+            <w:r>
+              <w:rPr>
+                <w:rFonts w:ascii="Roboto Condensed" w:hAnsi="Roboto Condensed" w:cs="Arial"/>
+                <w:b/>
+                <w:color w:val="62257F"/>
+                <w:sz w:val="20"/>
+                <w:szCs w:val="20"/>
+                <w:lang w:val="fr-FR"/>
+              </w:rPr>
+              <w:t>1</w:t>
+            </w:r>
+            <w:r>
+              <w:rPr>
+                <w:rStyle w:val="VerbatimChar"/>
+                <w:lang w:val="fr-FR"/>
+              </w:rPr>
+              <w:t>]-[</w:t>
+            </w:r>
+            <w:r>
+              <w:rPr>
+                <w:rFonts w:ascii="Roboto Condensed" w:hAnsi="Roboto Condensed"/>
+                <w:b/>
+                <w:color w:val="62257F"/>
+                <w:sz w:val="20"/>
+                <w:szCs w:val="20"/>
+                <w:lang w:val="fr-FR"/>
+              </w:rPr>
+              <w:t xml:space="preserve"> </w:t>
+            </w:r>
+            <w:r>
+              <w:rPr>
+                <w:rFonts w:ascii="Roboto Condensed" w:hAnsi="Roboto Condensed"/>
+                <w:b/>
+                <w:color w:val="62257F"/>
+                <w:sz w:val="20"/>
+                <w:szCs w:val="20"/>
+                <w:lang w:val="fr-FR"/>
+              </w:rPr>
+              <w:t>NOM</w:t>
+            </w:r>
+            <w:r>
+              <w:rPr>
+                <w:rFonts w:ascii="Roboto Condensed" w:hAnsi="Roboto Condensed" w:cs="Arial"/>
+                <w:b/>
+                <w:color w:val="62257F"/>
+                <w:sz w:val="20"/>
+                <w:szCs w:val="20"/>
+                <w:lang w:val="fr-FR"/>
+              </w:rPr>
+              <w:t> </w:t>
+            </w:r>
+            <w:r>
+              <w:rPr>
+                <w:rFonts w:ascii="Roboto Condensed" w:hAnsi="Roboto Condensed" w:cs="Arial"/>
+                <w:b/>
+                <w:color w:val="62257F"/>
+                <w:sz w:val="20"/>
+                <w:szCs w:val="20"/>
+                <w:lang w:val="fr-FR"/>
+              </w:rPr>
+              <w:t>2</w:t>
+            </w:r>
+            <w:r>
+              <w:rPr>
+                <w:rStyle w:val="VerbatimChar"/>
+                <w:lang w:val="fr-FR"/>
+              </w:rPr>
+              <w:t>].pdf</w:t>
             </w:r>
           </w:p>
         </w:tc>
       </w:tr>
     </w:tbl>
-    <w:p>
-      <w:pPr>
-        <w:rPr>
-          <w:lang w:val="en-US"/>
-        </w:rPr>
-      </w:pPr>
-    </w:p>
+    <w:p/>
     <w:p>
       <w:pPr>
         <w:spacing w:after="0" w:line="240" w:lineRule="auto"/>
         <w:rPr>
           <w:rFonts w:ascii="Roboto Condensed" w:hAnsi="Roboto Condensed"/>
-          <w:lang w:val="en-US"/>
         </w:rPr>
       </w:pPr>
     </w:p>
@@ -3399,7 +4235,6 @@
         <w:spacing w:after="0" w:line="240" w:lineRule="auto"/>
         <w:rPr>
           <w:rFonts w:ascii="Roboto Condensed" w:hAnsi="Roboto Condensed"/>
-          <w:lang w:val="en-US"/>
         </w:rPr>
       </w:pPr>
     </w:p>
@@ -3408,7 +4243,6 @@
         <w:spacing w:after="0" w:line="240" w:lineRule="auto"/>
         <w:rPr>
           <w:rFonts w:ascii="Roboto Condensed" w:hAnsi="Roboto Condensed"/>
-          <w:lang w:val="en-US"/>
         </w:rPr>
       </w:pPr>
     </w:p>
@@ -3417,7 +4251,6 @@
         <w:spacing w:after="0" w:line="240" w:lineRule="auto"/>
         <w:rPr>
           <w:rFonts w:ascii="Roboto Condensed" w:hAnsi="Roboto Condensed"/>
-          <w:lang w:val="en-US"/>
         </w:rPr>
       </w:pPr>
     </w:p>
@@ -3426,7 +4259,6 @@
         <w:spacing w:after="0" w:line="240" w:lineRule="auto"/>
         <w:rPr>
           <w:rFonts w:ascii="Roboto Condensed" w:hAnsi="Roboto Condensed"/>
-          <w:lang w:val="en-US"/>
         </w:rPr>
       </w:pPr>
     </w:p>
@@ -3435,7 +4267,6 @@
         <w:spacing w:after="0" w:line="240" w:lineRule="auto"/>
         <w:rPr>
           <w:rFonts w:ascii="Roboto Condensed" w:hAnsi="Roboto Condensed"/>
-          <w:lang w:val="en-US"/>
         </w:rPr>
       </w:pPr>
     </w:p>
@@ -3444,7 +4275,6 @@
         <w:spacing w:after="0" w:line="240" w:lineRule="auto"/>
         <w:rPr>
           <w:rFonts w:ascii="Roboto Condensed" w:hAnsi="Roboto Condensed"/>
-          <w:lang w:val="en-US"/>
         </w:rPr>
       </w:pPr>
     </w:p>
@@ -3453,7 +4283,6 @@
         <w:spacing w:after="0" w:line="240" w:lineRule="auto"/>
         <w:rPr>
           <w:rFonts w:ascii="Roboto Condensed" w:hAnsi="Roboto Condensed"/>
-          <w:lang w:val="en-US"/>
         </w:rPr>
       </w:pPr>
     </w:p>
@@ -3462,7 +4291,6 @@
         <w:spacing w:after="0" w:line="240" w:lineRule="auto"/>
         <w:rPr>
           <w:rFonts w:ascii="Roboto Condensed" w:hAnsi="Roboto Condensed"/>
-          <w:lang w:val="en-US"/>
         </w:rPr>
       </w:pPr>
     </w:p>
@@ -3471,7 +4299,6 @@
         <w:spacing w:after="0" w:line="240" w:lineRule="auto"/>
         <w:rPr>
           <w:rFonts w:ascii="Roboto Condensed" w:hAnsi="Roboto Condensed"/>
-          <w:lang w:val="en-US"/>
         </w:rPr>
       </w:pPr>
     </w:p>
@@ -3480,7 +4307,6 @@
         <w:spacing w:after="0" w:line="240" w:lineRule="auto"/>
         <w:rPr>
           <w:rFonts w:ascii="Roboto Condensed" w:hAnsi="Roboto Condensed"/>
-          <w:lang w:val="en-US"/>
         </w:rPr>
       </w:pPr>
     </w:p>
@@ -3489,7 +4315,6 @@
         <w:spacing w:after="0" w:line="240" w:lineRule="auto"/>
         <w:rPr>
           <w:rFonts w:ascii="Roboto Condensed" w:hAnsi="Roboto Condensed"/>
-          <w:lang w:val="en-US"/>
         </w:rPr>
       </w:pPr>
     </w:p>
@@ -3498,7 +4323,6 @@
         <w:spacing w:after="0" w:line="240" w:lineRule="auto"/>
         <w:rPr>
           <w:rFonts w:ascii="Roboto Condensed" w:hAnsi="Roboto Condensed"/>
-          <w:lang w:val="en-US"/>
         </w:rPr>
       </w:pPr>
     </w:p>
@@ -3507,7 +4331,6 @@
         <w:spacing w:after="0" w:line="240" w:lineRule="auto"/>
         <w:rPr>
           <w:rFonts w:ascii="Roboto Condensed" w:hAnsi="Roboto Condensed"/>
-          <w:lang w:val="en-US"/>
         </w:rPr>
       </w:pPr>
     </w:p>
@@ -3516,7 +4339,6 @@
         <w:spacing w:after="0" w:line="240" w:lineRule="auto"/>
         <w:rPr>
           <w:rFonts w:ascii="Roboto Condensed" w:hAnsi="Roboto Condensed"/>
-          <w:lang w:val="en-US"/>
         </w:rPr>
       </w:pPr>
     </w:p>
@@ -3525,7 +4347,6 @@
         <w:spacing w:after="0" w:line="240" w:lineRule="auto"/>
         <w:rPr>
           <w:rFonts w:ascii="Roboto Condensed" w:hAnsi="Roboto Condensed"/>
-          <w:lang w:val="en-US"/>
         </w:rPr>
       </w:pPr>
     </w:p>
@@ -3534,7 +4355,6 @@
         <w:spacing w:after="0" w:line="240" w:lineRule="auto"/>
         <w:rPr>
           <w:rFonts w:ascii="Roboto Condensed" w:hAnsi="Roboto Condensed"/>
-          <w:lang w:val="en-US"/>
         </w:rPr>
       </w:pPr>
     </w:p>
@@ -3543,7 +4363,6 @@
         <w:spacing w:after="0" w:line="240" w:lineRule="auto"/>
         <w:rPr>
           <w:rFonts w:ascii="Roboto Condensed" w:hAnsi="Roboto Condensed"/>
-          <w:lang w:val="en-US"/>
         </w:rPr>
       </w:pPr>
     </w:p>
@@ -3552,7 +4371,6 @@
         <w:spacing w:after="0" w:line="240" w:lineRule="auto"/>
         <w:rPr>
           <w:rFonts w:ascii="Roboto Condensed" w:hAnsi="Roboto Condensed"/>
-          <w:lang w:val="en-US"/>
         </w:rPr>
       </w:pPr>
     </w:p>
@@ -3561,7 +4379,6 @@
         <w:spacing w:after="0" w:line="240" w:lineRule="auto"/>
         <w:rPr>
           <w:rFonts w:ascii="Roboto Condensed" w:hAnsi="Roboto Condensed"/>
-          <w:lang w:val="en-US"/>
         </w:rPr>
       </w:pPr>
     </w:p>
@@ -3570,7 +4387,6 @@
         <w:spacing w:after="0" w:line="240" w:lineRule="auto"/>
         <w:rPr>
           <w:rFonts w:ascii="Roboto Condensed" w:hAnsi="Roboto Condensed"/>
-          <w:lang w:val="en-US"/>
         </w:rPr>
       </w:pPr>
     </w:p>
@@ -3579,7 +4395,6 @@
         <w:spacing w:after="0" w:line="240" w:lineRule="auto"/>
         <w:rPr>
           <w:rFonts w:ascii="Roboto Condensed" w:hAnsi="Roboto Condensed"/>
-          <w:lang w:val="en-US"/>
         </w:rPr>
       </w:pPr>
     </w:p>
@@ -3588,7 +4403,6 @@
         <w:spacing w:after="0" w:line="240" w:lineRule="auto"/>
         <w:rPr>
           <w:rFonts w:ascii="Roboto Condensed" w:hAnsi="Roboto Condensed"/>
-          <w:lang w:val="en-US"/>
         </w:rPr>
       </w:pPr>
     </w:p>
@@ -3597,7 +4411,6 @@
         <w:spacing w:after="0" w:line="240" w:lineRule="auto"/>
         <w:rPr>
           <w:rFonts w:ascii="Roboto Condensed" w:hAnsi="Roboto Condensed"/>
-          <w:lang w:val="en-US"/>
         </w:rPr>
       </w:pPr>
     </w:p>
@@ -4259,6 +5072,345 @@
     </w:lvl>
   </w:abstractNum>
   <w:abstractNum w:abstractNumId="1" w15:restartNumberingAfterBreak="0">
+    <w:nsid w:val="01F24C85"/>
+    <w:multiLevelType w:val="hybridMultilevel"/>
+    <w:tmpl w:val="A364E430"/>
+    <w:lvl w:ilvl="0" w:tplc="040C0001">
+      <w:start w:val="1"/>
+      <w:numFmt w:val="bullet"/>
+      <w:lvlText w:val=""/>
+      <w:lvlJc w:val="left"/>
+      <w:pPr>
+        <w:ind w:left="720" w:hanging="360"/>
+      </w:pPr>
+      <w:rPr>
+        <w:rFonts w:ascii="Symbol" w:hAnsi="Symbol" w:cs="Symbol" w:hint="default"/>
+      </w:rPr>
+    </w:lvl>
+    <w:lvl w:ilvl="1" w:tplc="040C0003" w:tentative="1">
+      <w:start w:val="1"/>
+      <w:numFmt w:val="bullet"/>
+      <w:lvlText w:val="o"/>
+      <w:lvlJc w:val="left"/>
+      <w:pPr>
+        <w:ind w:left="1440" w:hanging="360"/>
+      </w:pPr>
+      <w:rPr>
+        <w:rFonts w:ascii="Courier New" w:hAnsi="Courier New" w:hint="default"/>
+      </w:rPr>
+    </w:lvl>
+    <w:lvl w:ilvl="2" w:tplc="040C0005" w:tentative="1">
+      <w:start w:val="1"/>
+      <w:numFmt w:val="bullet"/>
+      <w:lvlText w:val=""/>
+      <w:lvlJc w:val="left"/>
+      <w:pPr>
+        <w:ind w:left="2160" w:hanging="360"/>
+      </w:pPr>
+      <w:rPr>
+        <w:rFonts w:ascii="Wingdings" w:hAnsi="Wingdings" w:cs="Wingdings" w:hint="default"/>
+      </w:rPr>
+    </w:lvl>
+    <w:lvl w:ilvl="3" w:tplc="040C0001" w:tentative="1">
+      <w:start w:val="1"/>
+      <w:numFmt w:val="bullet"/>
+      <w:lvlText w:val=""/>
+      <w:lvlJc w:val="left"/>
+      <w:pPr>
+        <w:ind w:left="2880" w:hanging="360"/>
+      </w:pPr>
+      <w:rPr>
+        <w:rFonts w:ascii="Symbol" w:hAnsi="Symbol" w:cs="Symbol" w:hint="default"/>
+      </w:rPr>
+    </w:lvl>
+    <w:lvl w:ilvl="4" w:tplc="040C0003" w:tentative="1">
+      <w:start w:val="1"/>
+      <w:numFmt w:val="bullet"/>
+      <w:lvlText w:val="o"/>
+      <w:lvlJc w:val="left"/>
+      <w:pPr>
+        <w:ind w:left="3600" w:hanging="360"/>
+      </w:pPr>
+      <w:rPr>
+        <w:rFonts w:ascii="Courier New" w:hAnsi="Courier New" w:hint="default"/>
+      </w:rPr>
+    </w:lvl>
+    <w:lvl w:ilvl="5" w:tplc="040C0005" w:tentative="1">
+      <w:start w:val="1"/>
+      <w:numFmt w:val="bullet"/>
+      <w:lvlText w:val=""/>
+      <w:lvlJc w:val="left"/>
+      <w:pPr>
+        <w:ind w:left="4320" w:hanging="360"/>
+      </w:pPr>
+      <w:rPr>
+        <w:rFonts w:ascii="Wingdings" w:hAnsi="Wingdings" w:cs="Wingdings" w:hint="default"/>
+      </w:rPr>
+    </w:lvl>
+    <w:lvl w:ilvl="6" w:tplc="040C0001" w:tentative="1">
+      <w:start w:val="1"/>
+      <w:numFmt w:val="bullet"/>
+      <w:lvlText w:val=""/>
+      <w:lvlJc w:val="left"/>
+      <w:pPr>
+        <w:ind w:left="5040" w:hanging="360"/>
+      </w:pPr>
+      <w:rPr>
+        <w:rFonts w:ascii="Symbol" w:hAnsi="Symbol" w:cs="Symbol" w:hint="default"/>
+      </w:rPr>
+    </w:lvl>
+    <w:lvl w:ilvl="7" w:tplc="040C0003" w:tentative="1">
+      <w:start w:val="1"/>
+      <w:numFmt w:val="bullet"/>
+      <w:lvlText w:val="o"/>
+      <w:lvlJc w:val="left"/>
+      <w:pPr>
+        <w:ind w:left="5760" w:hanging="360"/>
+      </w:pPr>
+      <w:rPr>
+        <w:rFonts w:ascii="Courier New" w:hAnsi="Courier New" w:hint="default"/>
+      </w:rPr>
+    </w:lvl>
+    <w:lvl w:ilvl="8" w:tplc="040C0005" w:tentative="1">
+      <w:start w:val="1"/>
+      <w:numFmt w:val="bullet"/>
+      <w:lvlText w:val=""/>
+      <w:lvlJc w:val="left"/>
+      <w:pPr>
+        <w:ind w:left="6480" w:hanging="360"/>
+      </w:pPr>
+      <w:rPr>
+        <w:rFonts w:ascii="Wingdings" w:hAnsi="Wingdings" w:cs="Wingdings" w:hint="default"/>
+      </w:rPr>
+    </w:lvl>
+  </w:abstractNum>
+  <w:abstractNum w:abstractNumId="2" w15:restartNumberingAfterBreak="0">
+    <w:nsid w:val="0DCE5287"/>
+    <w:multiLevelType w:val="hybridMultilevel"/>
+    <w:tmpl w:val="9A46F41A"/>
+    <w:lvl w:ilvl="0" w:tplc="040C0001">
+      <w:start w:val="1"/>
+      <w:numFmt w:val="bullet"/>
+      <w:lvlText w:val=""/>
+      <w:lvlJc w:val="left"/>
+      <w:pPr>
+        <w:ind w:left="720" w:hanging="360"/>
+      </w:pPr>
+      <w:rPr>
+        <w:rFonts w:ascii="Symbol" w:hAnsi="Symbol" w:cs="Symbol" w:hint="default"/>
+      </w:rPr>
+    </w:lvl>
+    <w:lvl w:ilvl="1" w:tplc="040C0003" w:tentative="1">
+      <w:start w:val="1"/>
+      <w:numFmt w:val="bullet"/>
+      <w:lvlText w:val="o"/>
+      <w:lvlJc w:val="left"/>
+      <w:pPr>
+        <w:ind w:left="1440" w:hanging="360"/>
+      </w:pPr>
+      <w:rPr>
+        <w:rFonts w:ascii="Courier New" w:hAnsi="Courier New" w:hint="default"/>
+      </w:rPr>
+    </w:lvl>
+    <w:lvl w:ilvl="2" w:tplc="040C0005" w:tentative="1">
+      <w:start w:val="1"/>
+      <w:numFmt w:val="bullet"/>
+      <w:lvlText w:val=""/>
+      <w:lvlJc w:val="left"/>
+      <w:pPr>
+        <w:ind w:left="2160" w:hanging="360"/>
+      </w:pPr>
+      <w:rPr>
+        <w:rFonts w:ascii="Wingdings" w:hAnsi="Wingdings" w:cs="Wingdings" w:hint="default"/>
+      </w:rPr>
+    </w:lvl>
+    <w:lvl w:ilvl="3" w:tplc="040C0001" w:tentative="1">
+      <w:start w:val="1"/>
+      <w:numFmt w:val="bullet"/>
+      <w:lvlText w:val=""/>
+      <w:lvlJc w:val="left"/>
+      <w:pPr>
+        <w:ind w:left="2880" w:hanging="360"/>
+      </w:pPr>
+      <w:rPr>
+        <w:rFonts w:ascii="Symbol" w:hAnsi="Symbol" w:cs="Symbol" w:hint="default"/>
+      </w:rPr>
+    </w:lvl>
+    <w:lvl w:ilvl="4" w:tplc="040C0003" w:tentative="1">
+      <w:start w:val="1"/>
+      <w:numFmt w:val="bullet"/>
+      <w:lvlText w:val="o"/>
+      <w:lvlJc w:val="left"/>
+      <w:pPr>
+        <w:ind w:left="3600" w:hanging="360"/>
+      </w:pPr>
+      <w:rPr>
+        <w:rFonts w:ascii="Courier New" w:hAnsi="Courier New" w:hint="default"/>
+      </w:rPr>
+    </w:lvl>
+    <w:lvl w:ilvl="5" w:tplc="040C0005" w:tentative="1">
+      <w:start w:val="1"/>
+      <w:numFmt w:val="bullet"/>
+      <w:lvlText w:val=""/>
+      <w:lvlJc w:val="left"/>
+      <w:pPr>
+        <w:ind w:left="4320" w:hanging="360"/>
+      </w:pPr>
+      <w:rPr>
+        <w:rFonts w:ascii="Wingdings" w:hAnsi="Wingdings" w:cs="Wingdings" w:hint="default"/>
+      </w:rPr>
+    </w:lvl>
+    <w:lvl w:ilvl="6" w:tplc="040C0001" w:tentative="1">
+      <w:start w:val="1"/>
+      <w:numFmt w:val="bullet"/>
+      <w:lvlText w:val=""/>
+      <w:lvlJc w:val="left"/>
+      <w:pPr>
+        <w:ind w:left="5040" w:hanging="360"/>
+      </w:pPr>
+      <w:rPr>
+        <w:rFonts w:ascii="Symbol" w:hAnsi="Symbol" w:cs="Symbol" w:hint="default"/>
+      </w:rPr>
+    </w:lvl>
+    <w:lvl w:ilvl="7" w:tplc="040C0003" w:tentative="1">
+      <w:start w:val="1"/>
+      <w:numFmt w:val="bullet"/>
+      <w:lvlText w:val="o"/>
+      <w:lvlJc w:val="left"/>
+      <w:pPr>
+        <w:ind w:left="5760" w:hanging="360"/>
+      </w:pPr>
+      <w:rPr>
+        <w:rFonts w:ascii="Courier New" w:hAnsi="Courier New" w:hint="default"/>
+      </w:rPr>
+    </w:lvl>
+    <w:lvl w:ilvl="8" w:tplc="040C0005" w:tentative="1">
+      <w:start w:val="1"/>
+      <w:numFmt w:val="bullet"/>
+      <w:lvlText w:val=""/>
+      <w:lvlJc w:val="left"/>
+      <w:pPr>
+        <w:ind w:left="6480" w:hanging="360"/>
+      </w:pPr>
+      <w:rPr>
+        <w:rFonts w:ascii="Wingdings" w:hAnsi="Wingdings" w:cs="Wingdings" w:hint="default"/>
+      </w:rPr>
+    </w:lvl>
+  </w:abstractNum>
+  <w:abstractNum w:abstractNumId="3" w15:restartNumberingAfterBreak="0">
+    <w:nsid w:val="201D3C6E"/>
+    <w:multiLevelType w:val="multilevel"/>
+    <w:tmpl w:val="32A2BD02"/>
+    <w:lvl w:ilvl="0">
+      <w:start w:val="2"/>
+      <w:numFmt w:val="decimal"/>
+      <w:lvlText w:val="%1"/>
+      <w:lvlJc w:val="left"/>
+      <w:pPr>
+        <w:ind w:left="360" w:hanging="360"/>
+      </w:pPr>
+      <w:rPr>
+        <w:rFonts w:hint="default"/>
+      </w:rPr>
+    </w:lvl>
+    <w:lvl w:ilvl="1">
+      <w:start w:val="4"/>
+      <w:numFmt w:val="decimal"/>
+      <w:lvlText w:val="%1.%2"/>
+      <w:lvlJc w:val="left"/>
+      <w:pPr>
+        <w:ind w:left="720" w:hanging="720"/>
+      </w:pPr>
+      <w:rPr>
+        <w:rFonts w:hint="default"/>
+      </w:rPr>
+    </w:lvl>
+    <w:lvl w:ilvl="2">
+      <w:start w:val="1"/>
+      <w:numFmt w:val="decimal"/>
+      <w:lvlText w:val="%1.%2.%3"/>
+      <w:lvlJc w:val="left"/>
+      <w:pPr>
+        <w:ind w:left="720" w:hanging="720"/>
+      </w:pPr>
+      <w:rPr>
+        <w:rFonts w:hint="default"/>
+      </w:rPr>
+    </w:lvl>
+    <w:lvl w:ilvl="3">
+      <w:start w:val="1"/>
+      <w:numFmt w:val="decimal"/>
+      <w:lvlText w:val="%1.%2.%3.%4"/>
+      <w:lvlJc w:val="left"/>
+      <w:pPr>
+        <w:ind w:left="1080" w:hanging="1080"/>
+      </w:pPr>
+      <w:rPr>
+        <w:rFonts w:hint="default"/>
+      </w:rPr>
+    </w:lvl>
+    <w:lvl w:ilvl="4">
+      <w:start w:val="1"/>
+      <w:numFmt w:val="decimal"/>
+      <w:lvlText w:val="%1.%2.%3.%4.%5"/>
+      <w:lvlJc w:val="left"/>
+      <w:pPr>
+        <w:ind w:left="1080" w:hanging="1080"/>
+      </w:pPr>
+      <w:rPr>
+        <w:rFonts w:hint="default"/>
+      </w:rPr>
+    </w:lvl>
+    <w:lvl w:ilvl="5">
+      <w:start w:val="1"/>
+      <w:numFmt w:val="decimal"/>
+      <w:lvlText w:val="%1.%2.%3.%4.%5.%6"/>
+      <w:lvlJc w:val="left"/>
+      <w:pPr>
+        <w:ind w:left="1440" w:hanging="1440"/>
+      </w:pPr>
+      <w:rPr>
+        <w:rFonts w:hint="default"/>
+      </w:rPr>
+    </w:lvl>
+    <w:lvl w:ilvl="6">
+      <w:start w:val="1"/>
+      <w:numFmt w:val="decimal"/>
+      <w:lvlText w:val="%1.%2.%3.%4.%5.%6.%7"/>
+      <w:lvlJc w:val="left"/>
+      <w:pPr>
+        <w:ind w:left="1800" w:hanging="1800"/>
+      </w:pPr>
+      <w:rPr>
+        <w:rFonts w:hint="default"/>
+      </w:rPr>
+    </w:lvl>
+    <w:lvl w:ilvl="7">
+      <w:start w:val="1"/>
+      <w:numFmt w:val="decimal"/>
+      <w:lvlText w:val="%1.%2.%3.%4.%5.%6.%7.%8"/>
+      <w:lvlJc w:val="left"/>
+      <w:pPr>
+        <w:ind w:left="1800" w:hanging="1800"/>
+      </w:pPr>
+      <w:rPr>
+        <w:rFonts w:hint="default"/>
+      </w:rPr>
+    </w:lvl>
+    <w:lvl w:ilvl="8">
+      <w:start w:val="1"/>
+      <w:numFmt w:val="decimal"/>
+      <w:lvlText w:val="%1.%2.%3.%4.%5.%6.%7.%8.%9"/>
+      <w:lvlJc w:val="left"/>
+      <w:pPr>
+        <w:ind w:left="2160" w:hanging="2160"/>
+      </w:pPr>
+      <w:rPr>
+        <w:rFonts w:hint="default"/>
+      </w:rPr>
+    </w:lvl>
+  </w:abstractNum>
+  <w:abstractNum w:abstractNumId="4" w15:restartNumberingAfterBreak="0">
     <w:nsid w:val="271C1698"/>
     <w:multiLevelType w:val="hybridMultilevel"/>
     <w:tmpl w:val="064A7F38"/>
@@ -4344,7 +5496,233 @@
       </w:pPr>
     </w:lvl>
   </w:abstractNum>
-  <w:abstractNum w:abstractNumId="2" w15:restartNumberingAfterBreak="0">
+  <w:abstractNum w:abstractNumId="5" w15:restartNumberingAfterBreak="0">
+    <w:nsid w:val="2C754ADD"/>
+    <w:multiLevelType w:val="multilevel"/>
+    <w:tmpl w:val="65CC9B2A"/>
+    <w:lvl w:ilvl="0">
+      <w:start w:val="2"/>
+      <w:numFmt w:val="decimal"/>
+      <w:lvlText w:val="%1"/>
+      <w:lvlJc w:val="left"/>
+      <w:pPr>
+        <w:ind w:left="360" w:hanging="360"/>
+      </w:pPr>
+      <w:rPr>
+        <w:rFonts w:hint="default"/>
+      </w:rPr>
+    </w:lvl>
+    <w:lvl w:ilvl="1">
+      <w:start w:val="3"/>
+      <w:numFmt w:val="decimal"/>
+      <w:lvlText w:val="%1.%2"/>
+      <w:lvlJc w:val="left"/>
+      <w:pPr>
+        <w:ind w:left="360" w:hanging="360"/>
+      </w:pPr>
+      <w:rPr>
+        <w:rFonts w:hint="default"/>
+      </w:rPr>
+    </w:lvl>
+    <w:lvl w:ilvl="2">
+      <w:start w:val="1"/>
+      <w:numFmt w:val="decimal"/>
+      <w:lvlText w:val="%1.%2.%3"/>
+      <w:lvlJc w:val="left"/>
+      <w:pPr>
+        <w:ind w:left="720" w:hanging="720"/>
+      </w:pPr>
+      <w:rPr>
+        <w:rFonts w:hint="default"/>
+      </w:rPr>
+    </w:lvl>
+    <w:lvl w:ilvl="3">
+      <w:start w:val="1"/>
+      <w:numFmt w:val="decimal"/>
+      <w:lvlText w:val="%1.%2.%3.%4"/>
+      <w:lvlJc w:val="left"/>
+      <w:pPr>
+        <w:ind w:left="720" w:hanging="720"/>
+      </w:pPr>
+      <w:rPr>
+        <w:rFonts w:hint="default"/>
+      </w:rPr>
+    </w:lvl>
+    <w:lvl w:ilvl="4">
+      <w:start w:val="1"/>
+      <w:numFmt w:val="decimal"/>
+      <w:lvlText w:val="%1.%2.%3.%4.%5"/>
+      <w:lvlJc w:val="left"/>
+      <w:pPr>
+        <w:ind w:left="1080" w:hanging="1080"/>
+      </w:pPr>
+      <w:rPr>
+        <w:rFonts w:hint="default"/>
+      </w:rPr>
+    </w:lvl>
+    <w:lvl w:ilvl="5">
+      <w:start w:val="1"/>
+      <w:numFmt w:val="decimal"/>
+      <w:lvlText w:val="%1.%2.%3.%4.%5.%6"/>
+      <w:lvlJc w:val="left"/>
+      <w:pPr>
+        <w:ind w:left="1080" w:hanging="1080"/>
+      </w:pPr>
+      <w:rPr>
+        <w:rFonts w:hint="default"/>
+      </w:rPr>
+    </w:lvl>
+    <w:lvl w:ilvl="6">
+      <w:start w:val="1"/>
+      <w:numFmt w:val="decimal"/>
+      <w:lvlText w:val="%1.%2.%3.%4.%5.%6.%7"/>
+      <w:lvlJc w:val="left"/>
+      <w:pPr>
+        <w:ind w:left="1440" w:hanging="1440"/>
+      </w:pPr>
+      <w:rPr>
+        <w:rFonts w:hint="default"/>
+      </w:rPr>
+    </w:lvl>
+    <w:lvl w:ilvl="7">
+      <w:start w:val="1"/>
+      <w:numFmt w:val="decimal"/>
+      <w:lvlText w:val="%1.%2.%3.%4.%5.%6.%7.%8"/>
+      <w:lvlJc w:val="left"/>
+      <w:pPr>
+        <w:ind w:left="1440" w:hanging="1440"/>
+      </w:pPr>
+      <w:rPr>
+        <w:rFonts w:hint="default"/>
+      </w:rPr>
+    </w:lvl>
+    <w:lvl w:ilvl="8">
+      <w:start w:val="1"/>
+      <w:numFmt w:val="decimal"/>
+      <w:lvlText w:val="%1.%2.%3.%4.%5.%6.%7.%8.%9"/>
+      <w:lvlJc w:val="left"/>
+      <w:pPr>
+        <w:ind w:left="1440" w:hanging="1440"/>
+      </w:pPr>
+      <w:rPr>
+        <w:rFonts w:hint="default"/>
+      </w:rPr>
+    </w:lvl>
+  </w:abstractNum>
+  <w:abstractNum w:abstractNumId="6" w15:restartNumberingAfterBreak="0">
+    <w:nsid w:val="323F5D77"/>
+    <w:multiLevelType w:val="multilevel"/>
+    <w:tmpl w:val="BA7A721C"/>
+    <w:lvl w:ilvl="0">
+      <w:start w:val="6"/>
+      <w:numFmt w:val="decimal"/>
+      <w:lvlText w:val="%1"/>
+      <w:lvlJc w:val="left"/>
+      <w:pPr>
+        <w:ind w:left="360" w:hanging="360"/>
+      </w:pPr>
+      <w:rPr>
+        <w:rFonts w:hint="default"/>
+      </w:rPr>
+    </w:lvl>
+    <w:lvl w:ilvl="1">
+      <w:start w:val="1"/>
+      <w:numFmt w:val="decimal"/>
+      <w:lvlText w:val="%1.%2"/>
+      <w:lvlJc w:val="left"/>
+      <w:pPr>
+        <w:ind w:left="1060" w:hanging="360"/>
+      </w:pPr>
+      <w:rPr>
+        <w:rFonts w:hint="default"/>
+      </w:rPr>
+    </w:lvl>
+    <w:lvl w:ilvl="2">
+      <w:start w:val="1"/>
+      <w:numFmt w:val="decimal"/>
+      <w:lvlText w:val="%1.%2.%3"/>
+      <w:lvlJc w:val="left"/>
+      <w:pPr>
+        <w:ind w:left="2120" w:hanging="720"/>
+      </w:pPr>
+      <w:rPr>
+        <w:rFonts w:hint="default"/>
+      </w:rPr>
+    </w:lvl>
+    <w:lvl w:ilvl="3">
+      <w:start w:val="1"/>
+      <w:numFmt w:val="decimal"/>
+      <w:lvlText w:val="%1.%2.%3.%4"/>
+      <w:lvlJc w:val="left"/>
+      <w:pPr>
+        <w:ind w:left="2820" w:hanging="720"/>
+      </w:pPr>
+      <w:rPr>
+        <w:rFonts w:hint="default"/>
+      </w:rPr>
+    </w:lvl>
+    <w:lvl w:ilvl="4">
+      <w:start w:val="1"/>
+      <w:numFmt w:val="decimal"/>
+      <w:lvlText w:val="%1.%2.%3.%4.%5"/>
+      <w:lvlJc w:val="left"/>
+      <w:pPr>
+        <w:ind w:left="3880" w:hanging="1080"/>
+      </w:pPr>
+      <w:rPr>
+        <w:rFonts w:hint="default"/>
+      </w:rPr>
+    </w:lvl>
+    <w:lvl w:ilvl="5">
+      <w:start w:val="1"/>
+      <w:numFmt w:val="decimal"/>
+      <w:lvlText w:val="%1.%2.%3.%4.%5.%6"/>
+      <w:lvlJc w:val="left"/>
+      <w:pPr>
+        <w:ind w:left="4580" w:hanging="1080"/>
+      </w:pPr>
+      <w:rPr>
+        <w:rFonts w:hint="default"/>
+      </w:rPr>
+    </w:lvl>
+    <w:lvl w:ilvl="6">
+      <w:start w:val="1"/>
+      <w:numFmt w:val="decimal"/>
+      <w:lvlText w:val="%1.%2.%3.%4.%5.%6.%7"/>
+      <w:lvlJc w:val="left"/>
+      <w:pPr>
+        <w:ind w:left="5640" w:hanging="1440"/>
+      </w:pPr>
+      <w:rPr>
+        <w:rFonts w:hint="default"/>
+      </w:rPr>
+    </w:lvl>
+    <w:lvl w:ilvl="7">
+      <w:start w:val="1"/>
+      <w:numFmt w:val="decimal"/>
+      <w:lvlText w:val="%1.%2.%3.%4.%5.%6.%7.%8"/>
+      <w:lvlJc w:val="left"/>
+      <w:pPr>
+        <w:ind w:left="6340" w:hanging="1440"/>
+      </w:pPr>
+      <w:rPr>
+        <w:rFonts w:hint="default"/>
+      </w:rPr>
+    </w:lvl>
+    <w:lvl w:ilvl="8">
+      <w:start w:val="1"/>
+      <w:numFmt w:val="decimal"/>
+      <w:lvlText w:val="%1.%2.%3.%4.%5.%6.%7.%8.%9"/>
+      <w:lvlJc w:val="left"/>
+      <w:pPr>
+        <w:ind w:left="7040" w:hanging="1440"/>
+      </w:pPr>
+      <w:rPr>
+        <w:rFonts w:hint="default"/>
+      </w:rPr>
+    </w:lvl>
+  </w:abstractNum>
+  <w:abstractNum w:abstractNumId="7" w15:restartNumberingAfterBreak="0">
     <w:nsid w:val="37CC4A35"/>
     <w:multiLevelType w:val="hybridMultilevel"/>
     <w:tmpl w:val="11D8CF5A"/>
@@ -4457,7 +5835,120 @@
       </w:rPr>
     </w:lvl>
   </w:abstractNum>
-  <w:abstractNum w:abstractNumId="3" w15:restartNumberingAfterBreak="0">
+  <w:abstractNum w:abstractNumId="8" w15:restartNumberingAfterBreak="0">
+    <w:nsid w:val="4A47473A"/>
+    <w:multiLevelType w:val="multilevel"/>
+    <w:tmpl w:val="90B4B0D0"/>
+    <w:lvl w:ilvl="0">
+      <w:start w:val="1"/>
+      <w:numFmt w:val="decimal"/>
+      <w:lvlText w:val="%1"/>
+      <w:lvlJc w:val="left"/>
+      <w:pPr>
+        <w:ind w:left="360" w:hanging="360"/>
+      </w:pPr>
+      <w:rPr>
+        <w:rFonts w:hint="default"/>
+      </w:rPr>
+    </w:lvl>
+    <w:lvl w:ilvl="1">
+      <w:start w:val="1"/>
+      <w:numFmt w:val="decimal"/>
+      <w:lvlText w:val="%1.%2"/>
+      <w:lvlJc w:val="left"/>
+      <w:pPr>
+        <w:ind w:left="720" w:hanging="720"/>
+      </w:pPr>
+      <w:rPr>
+        <w:rFonts w:hint="default"/>
+      </w:rPr>
+    </w:lvl>
+    <w:lvl w:ilvl="2">
+      <w:start w:val="1"/>
+      <w:numFmt w:val="decimal"/>
+      <w:lvlText w:val="%1.%2.%3"/>
+      <w:lvlJc w:val="left"/>
+      <w:pPr>
+        <w:ind w:left="720" w:hanging="720"/>
+      </w:pPr>
+      <w:rPr>
+        <w:rFonts w:hint="default"/>
+      </w:rPr>
+    </w:lvl>
+    <w:lvl w:ilvl="3">
+      <w:start w:val="1"/>
+      <w:numFmt w:val="decimal"/>
+      <w:lvlText w:val="%1.%2.%3.%4"/>
+      <w:lvlJc w:val="left"/>
+      <w:pPr>
+        <w:ind w:left="1080" w:hanging="1080"/>
+      </w:pPr>
+      <w:rPr>
+        <w:rFonts w:hint="default"/>
+      </w:rPr>
+    </w:lvl>
+    <w:lvl w:ilvl="4">
+      <w:start w:val="1"/>
+      <w:numFmt w:val="decimal"/>
+      <w:lvlText w:val="%1.%2.%3.%4.%5"/>
+      <w:lvlJc w:val="left"/>
+      <w:pPr>
+        <w:ind w:left="1080" w:hanging="1080"/>
+      </w:pPr>
+      <w:rPr>
+        <w:rFonts w:hint="default"/>
+      </w:rPr>
+    </w:lvl>
+    <w:lvl w:ilvl="5">
+      <w:start w:val="1"/>
+      <w:numFmt w:val="decimal"/>
+      <w:lvlText w:val="%1.%2.%3.%4.%5.%6"/>
+      <w:lvlJc w:val="left"/>
+      <w:pPr>
+        <w:ind w:left="1440" w:hanging="1440"/>
+      </w:pPr>
+      <w:rPr>
+        <w:rFonts w:hint="default"/>
+      </w:rPr>
+    </w:lvl>
+    <w:lvl w:ilvl="6">
+      <w:start w:val="1"/>
+      <w:numFmt w:val="decimal"/>
+      <w:lvlText w:val="%1.%2.%3.%4.%5.%6.%7"/>
+      <w:lvlJc w:val="left"/>
+      <w:pPr>
+        <w:ind w:left="1800" w:hanging="1800"/>
+      </w:pPr>
+      <w:rPr>
+        <w:rFonts w:hint="default"/>
+      </w:rPr>
+    </w:lvl>
+    <w:lvl w:ilvl="7">
+      <w:start w:val="1"/>
+      <w:numFmt w:val="decimal"/>
+      <w:lvlText w:val="%1.%2.%3.%4.%5.%6.%7.%8"/>
+      <w:lvlJc w:val="left"/>
+      <w:pPr>
+        <w:ind w:left="1800" w:hanging="1800"/>
+      </w:pPr>
+      <w:rPr>
+        <w:rFonts w:hint="default"/>
+      </w:rPr>
+    </w:lvl>
+    <w:lvl w:ilvl="8">
+      <w:start w:val="1"/>
+      <w:numFmt w:val="decimal"/>
+      <w:lvlText w:val="%1.%2.%3.%4.%5.%6.%7.%8.%9"/>
+      <w:lvlJc w:val="left"/>
+      <w:pPr>
+        <w:ind w:left="2160" w:hanging="2160"/>
+      </w:pPr>
+      <w:rPr>
+        <w:rFonts w:hint="default"/>
+      </w:rPr>
+    </w:lvl>
+  </w:abstractNum>
+  <w:abstractNum w:abstractNumId="9" w15:restartNumberingAfterBreak="0">
     <w:nsid w:val="553064ED"/>
     <w:multiLevelType w:val="hybridMultilevel"/>
     <w:tmpl w:val="16FE7C02"/>
@@ -4546,7 +6037,120 @@
       </w:pPr>
     </w:lvl>
   </w:abstractNum>
-  <w:abstractNum w:abstractNumId="4" w15:restartNumberingAfterBreak="0">
+  <w:abstractNum w:abstractNumId="10" w15:restartNumberingAfterBreak="0">
+    <w:nsid w:val="5C934868"/>
+    <w:multiLevelType w:val="hybridMultilevel"/>
+    <w:tmpl w:val="BFCEDC74"/>
+    <w:lvl w:ilvl="0" w:tplc="040C0001">
+      <w:start w:val="1"/>
+      <w:numFmt w:val="bullet"/>
+      <w:lvlText w:val=""/>
+      <w:lvlJc w:val="left"/>
+      <w:pPr>
+        <w:ind w:left="720" w:hanging="360"/>
+      </w:pPr>
+      <w:rPr>
+        <w:rFonts w:ascii="Symbol" w:hAnsi="Symbol" w:cs="Symbol" w:hint="default"/>
+      </w:rPr>
+    </w:lvl>
+    <w:lvl w:ilvl="1" w:tplc="040C0003" w:tentative="1">
+      <w:start w:val="1"/>
+      <w:numFmt w:val="bullet"/>
+      <w:lvlText w:val="o"/>
+      <w:lvlJc w:val="left"/>
+      <w:pPr>
+        <w:ind w:left="1440" w:hanging="360"/>
+      </w:pPr>
+      <w:rPr>
+        <w:rFonts w:ascii="Courier New" w:hAnsi="Courier New" w:hint="default"/>
+      </w:rPr>
+    </w:lvl>
+    <w:lvl w:ilvl="2" w:tplc="040C0005" w:tentative="1">
+      <w:start w:val="1"/>
+      <w:numFmt w:val="bullet"/>
+      <w:lvlText w:val=""/>
+      <w:lvlJc w:val="left"/>
+      <w:pPr>
+        <w:ind w:left="2160" w:hanging="360"/>
+      </w:pPr>
+      <w:rPr>
+        <w:rFonts w:ascii="Wingdings" w:hAnsi="Wingdings" w:cs="Wingdings" w:hint="default"/>
+      </w:rPr>
+    </w:lvl>
+    <w:lvl w:ilvl="3" w:tplc="040C0001" w:tentative="1">
+      <w:start w:val="1"/>
+      <w:numFmt w:val="bullet"/>
+      <w:lvlText w:val=""/>
+      <w:lvlJc w:val="left"/>
+      <w:pPr>
+        <w:ind w:left="2880" w:hanging="360"/>
+      </w:pPr>
+      <w:rPr>
+        <w:rFonts w:ascii="Symbol" w:hAnsi="Symbol" w:cs="Symbol" w:hint="default"/>
+      </w:rPr>
+    </w:lvl>
+    <w:lvl w:ilvl="4" w:tplc="040C0003" w:tentative="1">
+      <w:start w:val="1"/>
+      <w:numFmt w:val="bullet"/>
+      <w:lvlText w:val="o"/>
+      <w:lvlJc w:val="left"/>
+      <w:pPr>
+        <w:ind w:left="3600" w:hanging="360"/>
+      </w:pPr>
+      <w:rPr>
+        <w:rFonts w:ascii="Courier New" w:hAnsi="Courier New" w:hint="default"/>
+      </w:rPr>
+    </w:lvl>
+    <w:lvl w:ilvl="5" w:tplc="040C0005" w:tentative="1">
+      <w:start w:val="1"/>
+      <w:numFmt w:val="bullet"/>
+      <w:lvlText w:val=""/>
+      <w:lvlJc w:val="left"/>
+      <w:pPr>
+        <w:ind w:left="4320" w:hanging="360"/>
+      </w:pPr>
+      <w:rPr>
+        <w:rFonts w:ascii="Wingdings" w:hAnsi="Wingdings" w:cs="Wingdings" w:hint="default"/>
+      </w:rPr>
+    </w:lvl>
+    <w:lvl w:ilvl="6" w:tplc="040C0001" w:tentative="1">
+      <w:start w:val="1"/>
+      <w:numFmt w:val="bullet"/>
+      <w:lvlText w:val=""/>
+      <w:lvlJc w:val="left"/>
+      <w:pPr>
+        <w:ind w:left="5040" w:hanging="360"/>
+      </w:pPr>
+      <w:rPr>
+        <w:rFonts w:ascii="Symbol" w:hAnsi="Symbol" w:cs="Symbol" w:hint="default"/>
+      </w:rPr>
+    </w:lvl>
+    <w:lvl w:ilvl="7" w:tplc="040C0003" w:tentative="1">
+      <w:start w:val="1"/>
+      <w:numFmt w:val="bullet"/>
+      <w:lvlText w:val="o"/>
+      <w:lvlJc w:val="left"/>
+      <w:pPr>
+        <w:ind w:left="5760" w:hanging="360"/>
+      </w:pPr>
+      <w:rPr>
+        <w:rFonts w:ascii="Courier New" w:hAnsi="Courier New" w:hint="default"/>
+      </w:rPr>
+    </w:lvl>
+    <w:lvl w:ilvl="8" w:tplc="040C0005" w:tentative="1">
+      <w:start w:val="1"/>
+      <w:numFmt w:val="bullet"/>
+      <w:lvlText w:val=""/>
+      <w:lvlJc w:val="left"/>
+      <w:pPr>
+        <w:ind w:left="6480" w:hanging="360"/>
+      </w:pPr>
+      <w:rPr>
+        <w:rFonts w:ascii="Wingdings" w:hAnsi="Wingdings" w:cs="Wingdings" w:hint="default"/>
+      </w:rPr>
+    </w:lvl>
+  </w:abstractNum>
+  <w:abstractNum w:abstractNumId="11" w15:restartNumberingAfterBreak="0">
     <w:nsid w:val="63713B37"/>
     <w:multiLevelType w:val="hybridMultilevel"/>
     <w:tmpl w:val="2B70D292"/>
@@ -4659,7 +6263,7 @@
       </w:rPr>
     </w:lvl>
   </w:abstractNum>
-  <w:abstractNum w:abstractNumId="5" w15:restartNumberingAfterBreak="0">
+  <w:abstractNum w:abstractNumId="12" w15:restartNumberingAfterBreak="0">
     <w:nsid w:val="643F216D"/>
     <w:multiLevelType w:val="hybridMultilevel"/>
     <w:tmpl w:val="1056F1A4"/>
@@ -4772,7 +6376,7 @@
       </w:rPr>
     </w:lvl>
   </w:abstractNum>
-  <w:abstractNum w:abstractNumId="6" w15:restartNumberingAfterBreak="0">
+  <w:abstractNum w:abstractNumId="13" w15:restartNumberingAfterBreak="0">
     <w:nsid w:val="710C1D4F"/>
     <w:multiLevelType w:val="hybridMultilevel"/>
     <w:tmpl w:val="0FF44AC2"/>
@@ -4886,25 +6490,46 @@
     </w:lvl>
   </w:abstractNum>
   <w:num w:numId="1" w16cid:durableId="1888951940">
-    <w:abstractNumId w:val="6"/>
+    <w:abstractNumId w:val="13"/>
   </w:num>
   <w:num w:numId="2" w16cid:durableId="547911440">
+    <w:abstractNumId w:val="11"/>
+  </w:num>
+  <w:num w:numId="3" w16cid:durableId="384262658">
     <w:abstractNumId w:val="4"/>
   </w:num>
-  <w:num w:numId="3" w16cid:durableId="384262658">
-    <w:abstractNumId w:val="1"/>
-  </w:num>
   <w:num w:numId="4" w16cid:durableId="1994288751">
-    <w:abstractNumId w:val="3"/>
+    <w:abstractNumId w:val="9"/>
   </w:num>
   <w:num w:numId="5" w16cid:durableId="134807765">
     <w:abstractNumId w:val="0"/>
   </w:num>
   <w:num w:numId="6" w16cid:durableId="1629820381">
+    <w:abstractNumId w:val="12"/>
+  </w:num>
+  <w:num w:numId="7" w16cid:durableId="2046128016">
+    <w:abstractNumId w:val="7"/>
+  </w:num>
+  <w:num w:numId="8" w16cid:durableId="1189829207">
+    <w:abstractNumId w:val="8"/>
+  </w:num>
+  <w:num w:numId="9" w16cid:durableId="444890899">
+    <w:abstractNumId w:val="10"/>
+  </w:num>
+  <w:num w:numId="10" w16cid:durableId="1113287506">
+    <w:abstractNumId w:val="6"/>
+  </w:num>
+  <w:num w:numId="11" w16cid:durableId="417797923">
     <w:abstractNumId w:val="5"/>
   </w:num>
-  <w:num w:numId="7" w16cid:durableId="2046128016">
+  <w:num w:numId="12" w16cid:durableId="536506462">
     <w:abstractNumId w:val="2"/>
+  </w:num>
+  <w:num w:numId="13" w16cid:durableId="1384255809">
+    <w:abstractNumId w:val="3"/>
+  </w:num>
+  <w:num w:numId="14" w16cid:durableId="1008021556">
+    <w:abstractNumId w:val="1"/>
   </w:num>
 </w:numbering>
 </file>
@@ -5081,7 +6706,7 @@
     <w:lsdException w:name="Table Web 2" w:semiHidden="1" w:unhideWhenUsed="1"/>
     <w:lsdException w:name="Table Web 3" w:semiHidden="1" w:unhideWhenUsed="1"/>
     <w:lsdException w:name="Balloon Text" w:semiHidden="1" w:unhideWhenUsed="1"/>
-    <w:lsdException w:name="Table Grid" w:uiPriority="59"/>
+    <w:lsdException w:name="Table Grid" w:uiPriority="39"/>
     <w:lsdException w:name="Table Theme" w:semiHidden="1" w:unhideWhenUsed="1"/>
     <w:lsdException w:name="Placeholder Text" w:semiHidden="1"/>
     <w:lsdException w:name="No Spacing" w:uiPriority="1" w:qFormat="1"/>
@@ -5488,7 +7113,7 @@
   <w:style w:type="table" w:styleId="Grilledutableau">
     <w:name w:val="Table Grid"/>
     <w:basedOn w:val="TableauNormal"/>
-    <w:uiPriority w:val="59"/>
+    <w:uiPriority w:val="39"/>
     <w:rsid w:val="00583BD0"/>
     <w:pPr>
       <w:spacing w:after="0" w:line="240" w:lineRule="auto"/>
@@ -5874,7 +7499,7 @@
     <w:rsid w:val="003B23EC"/>
     <w:rsid w:val="003E4283"/>
     <w:rsid w:val="005E696C"/>
-    <w:rsid w:val="007B14C9"/>
+    <w:rsid w:val="00605D10"/>
     <w:rsid w:val="007F0DC2"/>
     <w:rsid w:val="007F1146"/>
     <w:rsid w:val="008A069C"/>

</xml_diff>

<commit_message>
ajusting the day 01
</commit_message>
<xml_diff>
--- a/static/TD/day-01/01-Vosviewer.docx
+++ b/static/TD/day-01/01-Vosviewer.docx
@@ -294,7 +294,47 @@
           <w:sz w:val="24"/>
           <w:szCs w:val="20"/>
         </w:rPr>
-        <w:t>05/12/2022</w:t>
+        <w:t>26</w:t>
+      </w:r>
+      <w:r>
+        <w:rPr>
+          <w:rFonts w:ascii="Times New Roman" w:hAnsi="Times New Roman"/>
+          <w:b/>
+          <w:bCs/>
+          <w:sz w:val="24"/>
+          <w:szCs w:val="20"/>
+        </w:rPr>
+        <w:t>/</w:t>
+      </w:r>
+      <w:r>
+        <w:rPr>
+          <w:rFonts w:ascii="Times New Roman" w:hAnsi="Times New Roman"/>
+          <w:b/>
+          <w:bCs/>
+          <w:sz w:val="24"/>
+          <w:szCs w:val="20"/>
+        </w:rPr>
+        <w:t>01</w:t>
+      </w:r>
+      <w:r>
+        <w:rPr>
+          <w:rFonts w:ascii="Times New Roman" w:hAnsi="Times New Roman"/>
+          <w:b/>
+          <w:bCs/>
+          <w:sz w:val="24"/>
+          <w:szCs w:val="20"/>
+        </w:rPr>
+        <w:t>/202</w:t>
+      </w:r>
+      <w:r>
+        <w:rPr>
+          <w:rFonts w:ascii="Times New Roman" w:hAnsi="Times New Roman"/>
+          <w:b/>
+          <w:bCs/>
+          <w:sz w:val="24"/>
+          <w:szCs w:val="20"/>
+        </w:rPr>
+        <w:t>3</w:t>
       </w:r>
     </w:p>
     <w:p>
@@ -2965,6 +3005,7 @@
           <w:lang w:val="en-US"/>
         </w:rPr>
       </w:pPr>
+      <w:proofErr w:type="spellStart"/>
       <w:r>
         <w:rPr>
           <w:rFonts w:ascii="Arial" w:hAnsi="Arial"/>
@@ -2974,8 +3015,9 @@
           <w:szCs w:val="20"/>
           <w:lang w:val="en-US"/>
         </w:rPr>
-        <w:t>Equation</w:t>
-      </w:r>
+        <w:t>Ecrivez</w:t>
+      </w:r>
+      <w:proofErr w:type="spellEnd"/>
       <w:r>
         <w:rPr>
           <w:rFonts w:ascii="Arial" w:hAnsi="Arial"/>
@@ -2985,8 +3027,56 @@
           <w:szCs w:val="20"/>
           <w:lang w:val="en-US"/>
         </w:rPr>
-        <w:t xml:space="preserve"> de Recherche :</w:t>
-      </w:r>
+        <w:t xml:space="preserve"> </w:t>
+      </w:r>
+      <w:proofErr w:type="spellStart"/>
+      <w:r>
+        <w:rPr>
+          <w:rFonts w:ascii="Arial" w:hAnsi="Arial"/>
+          <w:b/>
+          <w:color w:val="000000" w:themeColor="text1"/>
+          <w:sz w:val="20"/>
+          <w:szCs w:val="20"/>
+          <w:lang w:val="en-US"/>
+        </w:rPr>
+        <w:t>l’e</w:t>
+      </w:r>
+      <w:r>
+        <w:rPr>
+          <w:rFonts w:ascii="Arial" w:hAnsi="Arial"/>
+          <w:b/>
+          <w:color w:val="000000" w:themeColor="text1"/>
+          <w:sz w:val="20"/>
+          <w:szCs w:val="20"/>
+          <w:lang w:val="en-US"/>
+        </w:rPr>
+        <w:t>quation</w:t>
+      </w:r>
+      <w:proofErr w:type="spellEnd"/>
+      <w:r>
+        <w:rPr>
+          <w:rFonts w:ascii="Arial" w:hAnsi="Arial"/>
+          <w:b/>
+          <w:color w:val="000000" w:themeColor="text1"/>
+          <w:sz w:val="20"/>
+          <w:szCs w:val="20"/>
+          <w:lang w:val="en-US"/>
+        </w:rPr>
+        <w:t xml:space="preserve"> de </w:t>
+      </w:r>
+      <w:proofErr w:type="gramStart"/>
+      <w:r>
+        <w:rPr>
+          <w:rFonts w:ascii="Arial" w:hAnsi="Arial"/>
+          <w:b/>
+          <w:color w:val="000000" w:themeColor="text1"/>
+          <w:sz w:val="20"/>
+          <w:szCs w:val="20"/>
+          <w:lang w:val="en-US"/>
+        </w:rPr>
+        <w:t>Recherche :</w:t>
+      </w:r>
+      <w:proofErr w:type="gramEnd"/>
     </w:p>
     <w:p>
       <w:pPr>
@@ -3006,13 +3096,8 @@
         </w:numPr>
       </w:pPr>
       <w:r>
-        <w:t xml:space="preserve">Allez sur Web of Science pour explorer l'équation de </w:t>
-      </w:r>
-      <w:proofErr w:type="gramStart"/>
-      <w:r>
-        <w:t>recherche .</w:t>
-      </w:r>
-      <w:proofErr w:type="gramEnd"/>
+        <w:t>Allez sur Web of Science pour explorer l'équation de recherche.</w:t>
+      </w:r>
     </w:p>
     <w:p>
       <w:pPr>
@@ -3285,14 +3370,12 @@
       <w:r>
         <w:t xml:space="preserve">Mots </w:t>
       </w:r>
-      <w:proofErr w:type="gramStart"/>
-      <w:r>
-        <w:t>Clés</w:t>
-      </w:r>
-      <w:r>
-        <w:t>:</w:t>
-      </w:r>
-      <w:proofErr w:type="gramEnd"/>
+      <w:r>
+        <w:t>c</w:t>
+      </w:r>
+      <w:r>
+        <w:t>lés :</w:t>
+      </w:r>
       <w:r>
         <w:t xml:space="preserve"> </w:t>
       </w:r>
@@ -3342,11 +3425,9 @@
       <w:r>
         <w:t xml:space="preserve"> avec le logiciel et </w:t>
       </w:r>
-      <w:proofErr w:type="spellStart"/>
-      <w:r>
-        <w:t>completez</w:t>
-      </w:r>
-      <w:proofErr w:type="spellEnd"/>
+      <w:r>
+        <w:t>complétez</w:t>
+      </w:r>
       <w:r>
         <w:t xml:space="preserve"> le tableau suivant :</w:t>
       </w:r>
@@ -3802,10 +3883,7 @@
         <w:t xml:space="preserve">Exercice </w:t>
       </w:r>
       <w:r>
-        <w:t>3</w:t>
-      </w:r>
-      <w:r>
-        <w:t xml:space="preserve"> </w:t>
+        <w:t xml:space="preserve">3 </w:t>
       </w:r>
       <w:r>
         <w:t xml:space="preserve">: </w:t>
@@ -3840,22 +3918,7 @@
         <w:t>si nécessaire, modifiez-la pour trouver les résultats</w:t>
       </w:r>
       <w:r>
-        <w:t>), et à</w:t>
-      </w:r>
-      <w:r>
-        <w:t xml:space="preserve"> partir de</w:t>
-      </w:r>
-      <w:r>
-        <w:t xml:space="preserve">s outils de </w:t>
-      </w:r>
-      <w:r>
-        <w:t>l’analyse de résultats sur Web of Science</w:t>
-      </w:r>
-      <w:r>
-        <w:t> :</w:t>
-      </w:r>
-      <w:r>
-        <w:t xml:space="preserve"> </w:t>
+        <w:t xml:space="preserve">), et à partir des outils de l’analyse de résultats sur Web of Science : </w:t>
       </w:r>
     </w:p>
     <w:p>
@@ -3867,10 +3930,7 @@
         </w:numPr>
       </w:pPr>
       <w:r>
-        <w:t>Q</w:t>
-      </w:r>
-      <w:r>
-        <w:t>uel sont les entreprises/organisations que détiennent les plus des brevets pour ce sujet ?</w:t>
+        <w:t>Quel sont les entreprises/organisations que détiennent les plus des brevets pour ce sujet ?</w:t>
       </w:r>
     </w:p>
     <w:p/>
@@ -3883,13 +3943,7 @@
         </w:numPr>
       </w:pPr>
       <w:r>
-        <w:t xml:space="preserve">Exploration de la base de </w:t>
-      </w:r>
-      <w:r>
-        <w:t>données</w:t>
-      </w:r>
-      <w:r>
-        <w:t xml:space="preserve"> des brevets.</w:t>
+        <w:t>Exploration de la base de données des brevets.</w:t>
       </w:r>
     </w:p>
     <w:p/>
@@ -4323,21 +4377,7 @@
               <w:rPr>
                 <w:lang w:val="fr-FR"/>
               </w:rPr>
-              <w:t xml:space="preserve">ARCHE, pas </w:t>
-            </w:r>
-            <w:proofErr w:type="gramStart"/>
-            <w:r>
-              <w:rPr>
-                <w:lang w:val="fr-FR"/>
-              </w:rPr>
-              <w:t>d’email</w:t>
-            </w:r>
-            <w:proofErr w:type="gramEnd"/>
-            <w:r>
-              <w:rPr>
-                <w:lang w:val="fr-FR"/>
-              </w:rPr>
-              <w:t> !</w:t>
+              <w:t>ARCHE, pas d’email !</w:t>
             </w:r>
             <w:r>
               <w:rPr>
@@ -7808,10 +7848,10 @@
   </w:font>
   <w:font w:name="Wingdings">
     <w:panose1 w:val="05000000000000000000"/>
-    <w:charset w:val="4D"/>
+    <w:charset w:val="02"/>
     <w:family w:val="decorative"/>
     <w:pitch w:val="variable"/>
-    <w:sig w:usb0="00000003" w:usb1="00000000" w:usb2="00000000" w:usb3="00000000" w:csb0="80000001" w:csb1="00000000"/>
+    <w:sig w:usb0="00000003" w:usb1="10000000" w:usb2="00000000" w:usb3="00000000" w:csb0="80000001" w:csb1="00000000"/>
   </w:font>
   <w:font w:name="Calibri">
     <w:panose1 w:val="020F0502020204030204"/>
@@ -7853,14 +7893,14 @@
     <w:charset w:val="00"/>
     <w:family w:val="auto"/>
     <w:pitch w:val="variable"/>
-    <w:sig w:usb0="E00002FF" w:usb1="5000205B" w:usb2="00000020" w:usb3="00000000" w:csb0="0000019F" w:csb1="00000000"/>
+    <w:sig w:usb0="E0000AFF" w:usb1="5000217F" w:usb2="00000021" w:usb3="00000000" w:csb0="0000019F" w:csb1="00000000"/>
   </w:font>
   <w:font w:name="Roboto">
     <w:panose1 w:val="02000000000000000000"/>
     <w:charset w:val="00"/>
     <w:family w:val="auto"/>
     <w:pitch w:val="variable"/>
-    <w:sig w:usb0="E00002FF" w:usb1="5000205B" w:usb2="00000020" w:usb3="00000000" w:csb0="0000019F" w:csb1="00000000"/>
+    <w:sig w:usb0="E0000AFF" w:usb1="5000217F" w:usb2="00000021" w:usb3="00000000" w:csb0="0000019F" w:csb1="00000000"/>
   </w:font>
   <w:font w:name="Avenir45-Book">
     <w:altName w:val="Calibri"/>
@@ -7889,7 +7929,7 @@
     <w:charset w:val="00"/>
     <w:family w:val="swiss"/>
     <w:pitch w:val="variable"/>
-    <w:sig w:usb0="E4002EFF" w:usb1="C000247B" w:usb2="00000009" w:usb3="00000000" w:csb0="000001FF" w:csb1="00000000"/>
+    <w:sig w:usb0="E0002AFF" w:usb1="C000247B" w:usb2="00000009" w:usb3="00000000" w:csb0="000001FF" w:csb1="00000000"/>
   </w:font>
 </w:fonts>
 </file>
@@ -7911,6 +7951,7 @@
   </w:compat>
   <w:rsids>
     <w:rsidRoot w:val="00EC08D1"/>
+    <w:rsid w:val="00144091"/>
     <w:rsid w:val="001D2B6E"/>
     <w:rsid w:val="002205F7"/>
     <w:rsid w:val="00236080"/>

</xml_diff>